<commit_message>
revise state machine graphic
Signed-off-by: Yang Zhang <cuitbread@foxmail.com>
</commit_message>
<xml_diff>
--- a/ceph monitor流程分析.docx
+++ b/ceph monitor流程分析.docx
@@ -259,10 +259,10 @@
             <v:path o:extrusionok="f" gradientshapeok="t" o:connecttype="rect"/>
             <o:lock v:ext="edit" aspectratio="t"/>
           </v:shapetype>
-          <v:shape id="_x0000_i1040" type="#_x0000_t75" style="width:301.5pt;height:267.75pt" o:ole="">
+          <v:shape id="_x0000_i1025" type="#_x0000_t75" style="width:301.5pt;height:267.75pt" o:ole="">
             <v:imagedata r:id="rId5" o:title=""/>
           </v:shape>
-          <o:OLEObject Type="Embed" ProgID="Visio.Drawing.11" ShapeID="_x0000_i1040" DrawAspect="Content" ObjectID="_1591642503" r:id="rId6"/>
+          <o:OLEObject Type="Embed" ProgID="Visio.Drawing.11" ShapeID="_x0000_i1025" DrawAspect="Content" ObjectID="_1591884387" r:id="rId6"/>
         </w:object>
       </w:r>
     </w:p>
@@ -339,9 +339,6 @@
       <w:pPr>
         <w:spacing w:line="360" w:lineRule="auto"/>
         <w:ind w:firstLineChars="200" w:firstLine="420"/>
-        <w:rPr>
-          <w:rFonts w:hint="eastAsia"/>
-        </w:rPr>
       </w:pPr>
       <w:r>
         <w:rPr>
@@ -1517,7 +1514,7 @@
           <v:shape id="_x0000_i1026" type="#_x0000_t75" style="width:321pt;height:234pt" o:ole="">
             <v:imagedata r:id="rId8" o:title=""/>
           </v:shape>
-          <o:OLEObject Type="Embed" ProgID="Visio.Drawing.11" ShapeID="_x0000_i1026" DrawAspect="Content" ObjectID="_1591642504" r:id="rId9"/>
+          <o:OLEObject Type="Embed" ProgID="Visio.Drawing.11" ShapeID="_x0000_i1026" DrawAspect="Content" ObjectID="_1591884388" r:id="rId9"/>
         </w:object>
       </w:r>
     </w:p>
@@ -1609,7 +1606,7 @@
           <v:shape id="_x0000_i1027" type="#_x0000_t75" style="width:306.75pt;height:252pt" o:ole="">
             <v:imagedata r:id="rId10" o:title=""/>
           </v:shape>
-          <o:OLEObject Type="Embed" ProgID="Visio.Drawing.11" ShapeID="_x0000_i1027" DrawAspect="Content" ObjectID="_1591642505" r:id="rId11"/>
+          <o:OLEObject Type="Embed" ProgID="Visio.Drawing.11" ShapeID="_x0000_i1027" DrawAspect="Content" ObjectID="_1591884389" r:id="rId11"/>
         </w:object>
       </w:r>
     </w:p>
@@ -1890,7 +1887,7 @@
           <v:shape id="_x0000_i1028" type="#_x0000_t75" style="width:299.25pt;height:217.5pt" o:ole="">
             <v:imagedata r:id="rId12" o:title=""/>
           </v:shape>
-          <o:OLEObject Type="Embed" ProgID="Visio.Drawing.11" ShapeID="_x0000_i1028" DrawAspect="Content" ObjectID="_1591642506" r:id="rId13"/>
+          <o:OLEObject Type="Embed" ProgID="Visio.Drawing.11" ShapeID="_x0000_i1028" DrawAspect="Content" ObjectID="_1591884390" r:id="rId13"/>
         </w:object>
       </w:r>
     </w:p>
@@ -1982,7 +1979,7 @@
           <v:shape id="_x0000_i1029" type="#_x0000_t75" style="width:283.5pt;height:232.5pt" o:ole="">
             <v:imagedata r:id="rId14" o:title=""/>
           </v:shape>
-          <o:OLEObject Type="Embed" ProgID="Visio.Drawing.11" ShapeID="_x0000_i1029" DrawAspect="Content" ObjectID="_1591642507" r:id="rId15"/>
+          <o:OLEObject Type="Embed" ProgID="Visio.Drawing.11" ShapeID="_x0000_i1029" DrawAspect="Content" ObjectID="_1591884391" r:id="rId15"/>
         </w:object>
       </w:r>
     </w:p>
@@ -2179,7 +2176,7 @@
           <v:shape id="_x0000_i1030" type="#_x0000_t75" style="width:302.25pt;height:220.5pt" o:ole="">
             <v:imagedata r:id="rId16" o:title=""/>
           </v:shape>
-          <o:OLEObject Type="Embed" ProgID="Visio.Drawing.11" ShapeID="_x0000_i1030" DrawAspect="Content" ObjectID="_1591642508" r:id="rId17"/>
+          <o:OLEObject Type="Embed" ProgID="Visio.Drawing.11" ShapeID="_x0000_i1030" DrawAspect="Content" ObjectID="_1591884392" r:id="rId17"/>
         </w:object>
       </w:r>
     </w:p>
@@ -2943,6 +2940,7 @@
         <w:t>。</w:t>
       </w:r>
     </w:p>
+    <w:bookmarkStart w:id="0" w:name="_GoBack"/>
     <w:p>
       <w:pPr>
         <w:keepNext/>
@@ -2951,21 +2949,19 @@
         <w:jc w:val="center"/>
       </w:pPr>
       <w:r>
-        <w:object w:dxaOrig="11890" w:dyaOrig="9057">
-          <v:shape id="_x0000_i1041" type="#_x0000_t75" style="width:355.5pt;height:270.75pt" o:ole="">
+        <w:object w:dxaOrig="12331" w:dyaOrig="9363">
+          <v:shape id="_x0000_i1033" type="#_x0000_t75" style="width:389.25pt;height:295.5pt" o:ole="">
             <v:imagedata r:id="rId18" o:title=""/>
           </v:shape>
-          <o:OLEObject Type="Embed" ProgID="Visio.Drawing.11" ShapeID="_x0000_i1041" DrawAspect="Content" ObjectID="_1591642509" r:id="rId19"/>
+          <o:OLEObject Type="Embed" ProgID="Visio.Drawing.11" ShapeID="_x0000_i1033" DrawAspect="Content" ObjectID="_1591884393" r:id="rId19"/>
         </w:object>
       </w:r>
+      <w:bookmarkEnd w:id="0"/>
     </w:p>
     <w:p>
       <w:pPr>
         <w:pStyle w:val="a8"/>
         <w:jc w:val="center"/>
-        <w:rPr>
-          <w:rFonts w:hint="eastAsia"/>
-        </w:rPr>
       </w:pPr>
       <w:r>
         <w:rPr>
@@ -3027,8 +3023,6 @@
         </w:rPr>
         <w:t>选举状态机</w:t>
       </w:r>
-      <w:bookmarkStart w:id="0" w:name="_GoBack"/>
-      <w:bookmarkEnd w:id="0"/>
     </w:p>
     <w:p>
       <w:pPr>
@@ -3710,7 +3704,7 @@
     <w:lsdException w:name="Table Web 2" w:semiHidden="1" w:unhideWhenUsed="1"/>
     <w:lsdException w:name="Table Web 3" w:semiHidden="1" w:unhideWhenUsed="1"/>
     <w:lsdException w:name="Balloon Text" w:semiHidden="1" w:unhideWhenUsed="1"/>
-    <w:lsdException w:name="Table Grid" w:semiHidden="1" w:uiPriority="59" w:unhideWhenUsed="1"/>
+    <w:lsdException w:name="Table Grid" w:uiPriority="59"/>
     <w:lsdException w:name="Table Theme" w:semiHidden="1" w:unhideWhenUsed="1"/>
     <w:lsdException w:name="Placeholder Text" w:semiHidden="1"/>
     <w:lsdException w:name="No Spacing" w:uiPriority="1" w:qFormat="1"/>

</xml_diff>